<commit_message>
updates to MCE Template
</commit_message>
<xml_diff>
--- a/MCE-TEMPLATE-5.13.2019.docx
+++ b/MCE-TEMPLATE-5.13.2019.docx
@@ -156,10 +156,6 @@
         <w:tblStyle w:val="TableGrid"/>
         <w:tblpPr w:vertAnchor="text" w:tblpY="1"/>
         <w:tblW w:w="10165" w:type="dxa"/>
-        <w:tblBorders>
-          <w:insideH w:val="none" w:sz="0" w:space="0" w:color="auto"/>
-          <w:insideV w:val="none" w:sz="0" w:space="0" w:color="auto"/>
-        </w:tblBorders>
         <w:tblLook w:val="04A0" w:firstRow="1" w:lastRow="0" w:firstColumn="1" w:lastColumn="0" w:noHBand="0" w:noVBand="1"/>
       </w:tblPr>
       <w:tblGrid>
@@ -204,6 +200,7 @@
                   <w:tcW w:w="10147" w:type="dxa"/>
                   <w:gridSpan w:val="5"/>
                   <w:tcBorders>
+                    <w:top w:val="nil"/>
                     <w:bottom w:val="single" w:sz="4" w:space="0" w:color="auto"/>
                   </w:tcBorders>
                 </w:tcPr>
@@ -220,6 +217,7 @@
                       <w:szCs w:val="16"/>
                     </w:rPr>
                   </w:pPr>
+                  <w:bookmarkStart w:id="0" w:name="_GoBack"/>
                   <w:r>
                     <w:rPr>
                       <w:rFonts w:cs="Calibri"/>
@@ -470,6 +468,7 @@
                 </w:p>
               </w:tc>
             </w:tr>
+            <w:bookmarkEnd w:id="0"/>
             <w:tr>
               <w:trPr>
                 <w:trHeight w:val="286"/>
@@ -486,107 +485,12 @@
                   <w:pPr>
                     <w:keepLines/>
                     <w:framePr w:wrap="around" w:vAnchor="text" w:hAnchor="text" w:y="1"/>
-                    <w:spacing w:before="120" w:after="158" w:line="240" w:lineRule="auto"/>
+                    <w:spacing w:after="158" w:line="240" w:lineRule="auto"/>
                     <w:rPr>
                       <w:rFonts w:cs="Calibri"/>
                       <w:b/>
                     </w:rPr>
                   </w:pPr>
-                </w:p>
-              </w:tc>
-              <w:bookmarkStart w:id="0" w:name="_GoBack"/>
-              <w:tc>
-                <w:tcPr>
-                  <w:tcW w:w="717" w:type="dxa"/>
-                  <w:tcBorders>
-                    <w:top w:val="single" w:sz="4" w:space="0" w:color="auto"/>
-                    <w:bottom w:val="nil"/>
-                  </w:tcBorders>
-                  <w:vAlign w:val="center"/>
-                </w:tcPr>
-                <w:p>
-                  <w:pPr>
-                    <w:keepLines/>
-                    <w:framePr w:wrap="around" w:vAnchor="text" w:hAnchor="text" w:y="1"/>
-                    <w:spacing w:before="120" w:after="158" w:line="240" w:lineRule="auto"/>
-                    <w:jc w:val="center"/>
-                    <w:rPr>
-                      <w:rFonts w:cs="Calibri"/>
-                      <w14:textOutline w14:w="9525" w14:cap="rnd" w14:cmpd="sng" w14:algn="ctr">
-                        <w14:noFill/>
-                        <w14:prstDash w14:val="solid"/>
-                        <w14:bevel/>
-                      </w14:textOutline>
-                    </w:rPr>
-                  </w:pPr>
-                  <w:r>
-                    <w:rPr>
-                      <w:rFonts w:cs="Calibri"/>
-                      <w14:textOutline w14:w="9525" w14:cap="rnd" w14:cmpd="sng" w14:algn="ctr">
-                        <w14:noFill/>
-                        <w14:prstDash w14:val="solid"/>
-                        <w14:bevel/>
-                      </w14:textOutline>
-                    </w:rPr>
-                    <w:fldChar w:fldCharType="begin">
-                      <w:ffData>
-                        <w:name w:val="Check2"/>
-                        <w:enabled/>
-                        <w:calcOnExit w:val="0"/>
-                        <w:checkBox>
-                          <w:sizeAuto/>
-                          <w:default w:val="0"/>
-                          <w:checked w:val="0"/>
-                        </w:checkBox>
-                      </w:ffData>
-                    </w:fldChar>
-                  </w:r>
-                  <w:bookmarkStart w:id="1" w:name="Check2"/>
-                  <w:r>
-                    <w:rPr>
-                      <w:rFonts w:cs="Calibri"/>
-                      <w14:textOutline w14:w="9525" w14:cap="rnd" w14:cmpd="sng" w14:algn="ctr">
-                        <w14:noFill/>
-                        <w14:prstDash w14:val="solid"/>
-                        <w14:bevel/>
-                      </w14:textOutline>
-                    </w:rPr>
-                    <w:instrText xml:space="preserve"> FORMCHECKBOX </w:instrText>
-                  </w:r>
-                  <w:r>
-                    <w:rPr>
-                      <w:rFonts w:cs="Calibri"/>
-                      <w14:textOutline w14:w="9525" w14:cap="rnd" w14:cmpd="sng" w14:algn="ctr">
-                        <w14:noFill/>
-                        <w14:prstDash w14:val="solid"/>
-                        <w14:bevel/>
-                      </w14:textOutline>
-                    </w:rPr>
-                  </w:r>
-                  <w:r>
-                    <w:rPr>
-                      <w:rFonts w:cs="Calibri"/>
-                      <w14:textOutline w14:w="9525" w14:cap="rnd" w14:cmpd="sng" w14:algn="ctr">
-                        <w14:noFill/>
-                        <w14:prstDash w14:val="solid"/>
-                        <w14:bevel/>
-                      </w14:textOutline>
-                    </w:rPr>
-                    <w:fldChar w:fldCharType="separate"/>
-                  </w:r>
-                  <w:r>
-                    <w:rPr>
-                      <w:rFonts w:cs="Calibri"/>
-                      <w14:textOutline w14:w="9525" w14:cap="rnd" w14:cmpd="sng" w14:algn="ctr">
-                        <w14:noFill/>
-                        <w14:prstDash w14:val="solid"/>
-                        <w14:bevel/>
-                      </w14:textOutline>
-                    </w:rPr>
-                    <w:fldChar w:fldCharType="end"/>
-                  </w:r>
-                  <w:bookmarkEnd w:id="1"/>
-                  <w:bookmarkEnd w:id="0"/>
                 </w:p>
               </w:tc>
               <w:tc>
@@ -596,84 +500,19 @@
                     <w:top w:val="single" w:sz="4" w:space="0" w:color="auto"/>
                     <w:bottom w:val="nil"/>
                   </w:tcBorders>
-                  <w:vAlign w:val="center"/>
                 </w:tcPr>
                 <w:p>
                   <w:pPr>
                     <w:keepLines/>
                     <w:framePr w:wrap="around" w:vAnchor="text" w:hAnchor="text" w:y="1"/>
-                    <w:spacing w:before="120" w:after="158" w:line="240" w:lineRule="auto"/>
+                    <w:spacing w:after="158" w:line="240" w:lineRule="auto"/>
                     <w:jc w:val="center"/>
                     <w:rPr>
                       <w:rFonts w:cs="Calibri"/>
+                      <w:sz w:val="16"/>
+                      <w:szCs w:val="16"/>
                     </w:rPr>
                   </w:pPr>
-                  <w:r>
-                    <w:rPr>
-                      <w:rFonts w:cs="Calibri"/>
-                      <w14:textOutline w14:w="9525" w14:cap="rnd" w14:cmpd="sng" w14:algn="ctr">
-                        <w14:noFill/>
-                        <w14:prstDash w14:val="solid"/>
-                        <w14:bevel/>
-                      </w14:textOutline>
-                    </w:rPr>
-                    <w:fldChar w:fldCharType="begin">
-                      <w:ffData>
-                        <w:name w:val="Check3"/>
-                        <w:enabled/>
-                        <w:calcOnExit w:val="0"/>
-                        <w:checkBox>
-                          <w:sizeAuto/>
-                          <w:default w:val="0"/>
-                        </w:checkBox>
-                      </w:ffData>
-                    </w:fldChar>
-                  </w:r>
-                  <w:bookmarkStart w:id="2" w:name="Check3"/>
-                  <w:r>
-                    <w:rPr>
-                      <w:rFonts w:cs="Calibri"/>
-                      <w14:textOutline w14:w="9525" w14:cap="rnd" w14:cmpd="sng" w14:algn="ctr">
-                        <w14:noFill/>
-                        <w14:prstDash w14:val="solid"/>
-                        <w14:bevel/>
-                      </w14:textOutline>
-                    </w:rPr>
-                    <w:instrText xml:space="preserve"> FORMCHECKBOX </w:instrText>
-                  </w:r>
-                  <w:r>
-                    <w:rPr>
-                      <w:rFonts w:cs="Calibri"/>
-                      <w14:textOutline w14:w="9525" w14:cap="rnd" w14:cmpd="sng" w14:algn="ctr">
-                        <w14:noFill/>
-                        <w14:prstDash w14:val="solid"/>
-                        <w14:bevel/>
-                      </w14:textOutline>
-                    </w:rPr>
-                  </w:r>
-                  <w:r>
-                    <w:rPr>
-                      <w:rFonts w:cs="Calibri"/>
-                      <w14:textOutline w14:w="9525" w14:cap="rnd" w14:cmpd="sng" w14:algn="ctr">
-                        <w14:noFill/>
-                        <w14:prstDash w14:val="solid"/>
-                        <w14:bevel/>
-                      </w14:textOutline>
-                    </w:rPr>
-                    <w:fldChar w:fldCharType="separate"/>
-                  </w:r>
-                  <w:r>
-                    <w:rPr>
-                      <w:rFonts w:cs="Calibri"/>
-                      <w14:textOutline w14:w="9525" w14:cap="rnd" w14:cmpd="sng" w14:algn="ctr">
-                        <w14:noFill/>
-                        <w14:prstDash w14:val="solid"/>
-                        <w14:bevel/>
-                      </w14:textOutline>
-                    </w:rPr>
-                    <w:fldChar w:fldCharType="end"/>
-                  </w:r>
-                  <w:bookmarkEnd w:id="2"/>
                 </w:p>
               </w:tc>
               <w:tc>
@@ -683,59 +522,41 @@
                     <w:top w:val="single" w:sz="4" w:space="0" w:color="auto"/>
                     <w:bottom w:val="nil"/>
                   </w:tcBorders>
-                  <w:vAlign w:val="center"/>
                 </w:tcPr>
                 <w:p>
                   <w:pPr>
                     <w:keepLines/>
                     <w:framePr w:wrap="around" w:vAnchor="text" w:hAnchor="text" w:y="1"/>
-                    <w:spacing w:before="120" w:after="158" w:line="240" w:lineRule="auto"/>
+                    <w:spacing w:after="158" w:line="240" w:lineRule="auto"/>
                     <w:jc w:val="center"/>
                     <w:rPr>
                       <w:rFonts w:cs="Calibri"/>
+                      <w:sz w:val="16"/>
+                      <w:szCs w:val="16"/>
                     </w:rPr>
                   </w:pPr>
-                  <w:r>
+                </w:p>
+              </w:tc>
+              <w:tc>
+                <w:tcPr>
+                  <w:tcW w:w="717" w:type="dxa"/>
+                  <w:tcBorders>
+                    <w:top w:val="single" w:sz="4" w:space="0" w:color="auto"/>
+                    <w:bottom w:val="nil"/>
+                  </w:tcBorders>
+                </w:tcPr>
+                <w:p>
+                  <w:pPr>
+                    <w:keepLines/>
+                    <w:framePr w:wrap="around" w:vAnchor="text" w:hAnchor="text" w:y="1"/>
+                    <w:spacing w:after="158" w:line="240" w:lineRule="auto"/>
+                    <w:jc w:val="center"/>
                     <w:rPr>
                       <w:rFonts w:cs="Calibri"/>
+                      <w:sz w:val="16"/>
+                      <w:szCs w:val="16"/>
                     </w:rPr>
-                    <w:fldChar w:fldCharType="begin">
-                      <w:ffData>
-                        <w:name w:val="Check4"/>
-                        <w:enabled/>
-                        <w:calcOnExit w:val="0"/>
-                        <w:checkBox>
-                          <w:sizeAuto/>
-                          <w:default w:val="0"/>
-                        </w:checkBox>
-                      </w:ffData>
-                    </w:fldChar>
-                  </w:r>
-                  <w:bookmarkStart w:id="3" w:name="Check4"/>
-                  <w:r>
-                    <w:rPr>
-                      <w:rFonts w:cs="Calibri"/>
-                    </w:rPr>
-                    <w:instrText xml:space="preserve"> FORMCHECKBOX </w:instrText>
-                  </w:r>
-                  <w:r>
-                    <w:rPr>
-                      <w:rFonts w:cs="Calibri"/>
-                    </w:rPr>
-                  </w:r>
-                  <w:r>
-                    <w:rPr>
-                      <w:rFonts w:cs="Calibri"/>
-                    </w:rPr>
-                    <w:fldChar w:fldCharType="separate"/>
-                  </w:r>
-                  <w:r>
-                    <w:rPr>
-                      <w:rFonts w:cs="Calibri"/>
-                    </w:rPr>
-                    <w:fldChar w:fldCharType="end"/>
-                  </w:r>
-                  <w:bookmarkEnd w:id="3"/>
+                  </w:pPr>
                 </w:p>
               </w:tc>
               <w:tc>
@@ -745,59 +566,19 @@
                     <w:top w:val="single" w:sz="4" w:space="0" w:color="auto"/>
                     <w:bottom w:val="nil"/>
                   </w:tcBorders>
-                  <w:vAlign w:val="center"/>
                 </w:tcPr>
                 <w:p>
                   <w:pPr>
                     <w:keepLines/>
                     <w:framePr w:wrap="around" w:vAnchor="text" w:hAnchor="text" w:y="1"/>
-                    <w:spacing w:before="120" w:after="158" w:line="240" w:lineRule="auto"/>
+                    <w:spacing w:after="158" w:line="240" w:lineRule="auto"/>
                     <w:jc w:val="center"/>
                     <w:rPr>
                       <w:rFonts w:cs="Calibri"/>
+                      <w:sz w:val="16"/>
+                      <w:szCs w:val="16"/>
                     </w:rPr>
                   </w:pPr>
-                  <w:r>
-                    <w:rPr>
-                      <w:rFonts w:cs="Calibri"/>
-                    </w:rPr>
-                    <w:fldChar w:fldCharType="begin">
-                      <w:ffData>
-                        <w:name w:val="Check5"/>
-                        <w:enabled/>
-                        <w:calcOnExit w:val="0"/>
-                        <w:checkBox>
-                          <w:sizeAuto/>
-                          <w:default w:val="0"/>
-                        </w:checkBox>
-                      </w:ffData>
-                    </w:fldChar>
-                  </w:r>
-                  <w:bookmarkStart w:id="4" w:name="Check5"/>
-                  <w:r>
-                    <w:rPr>
-                      <w:rFonts w:cs="Calibri"/>
-                    </w:rPr>
-                    <w:instrText xml:space="preserve"> FORMCHECKBOX </w:instrText>
-                  </w:r>
-                  <w:r>
-                    <w:rPr>
-                      <w:rFonts w:cs="Calibri"/>
-                    </w:rPr>
-                  </w:r>
-                  <w:r>
-                    <w:rPr>
-                      <w:rFonts w:cs="Calibri"/>
-                    </w:rPr>
-                    <w:fldChar w:fldCharType="separate"/>
-                  </w:r>
-                  <w:r>
-                    <w:rPr>
-                      <w:rFonts w:cs="Calibri"/>
-                    </w:rPr>
-                    <w:fldChar w:fldCharType="end"/>
-                  </w:r>
-                  <w:bookmarkEnd w:id="4"/>
                 </w:p>
               </w:tc>
             </w:tr>
@@ -911,40 +692,20 @@
               </w:rPr>
               <w:fldChar w:fldCharType="separate"/>
             </w:r>
-            <w:bookmarkStart w:id="5" w:name="CourseDescription"/>
-            <w:r>
-              <w:rPr>
-                <w:rStyle w:val="PlaceholderText"/>
-                <w:noProof/>
-              </w:rPr>
-              <w:t> </w:t>
-            </w:r>
-            <w:r>
-              <w:rPr>
-                <w:rStyle w:val="PlaceholderText"/>
-                <w:noProof/>
-              </w:rPr>
-              <w:t> </w:t>
-            </w:r>
-            <w:r>
-              <w:rPr>
-                <w:rStyle w:val="PlaceholderText"/>
-                <w:noProof/>
-              </w:rPr>
-              <w:t> </w:t>
-            </w:r>
-            <w:r>
-              <w:rPr>
-                <w:rStyle w:val="PlaceholderText"/>
-                <w:noProof/>
-              </w:rPr>
-              <w:t> </w:t>
-            </w:r>
-            <w:r>
-              <w:rPr>
-                <w:rStyle w:val="PlaceholderText"/>
-                <w:noProof/>
-              </w:rPr>
+            <w:bookmarkStart w:id="1" w:name="CourseDescription"/>
+            <w:r>
+              <w:t> </w:t>
+            </w:r>
+            <w:r>
+              <w:t> </w:t>
+            </w:r>
+            <w:r>
+              <w:t> </w:t>
+            </w:r>
+            <w:r>
+              <w:t> </w:t>
+            </w:r>
+            <w:r>
               <w:t> </w:t>
             </w:r>
             <w:r>
@@ -953,7 +714,7 @@
               </w:rPr>
               <w:fldChar w:fldCharType="end"/>
             </w:r>
-            <w:bookmarkEnd w:id="5"/>
+            <w:bookmarkEnd w:id="1"/>
           </w:p>
         </w:tc>
       </w:tr>
@@ -1030,41 +791,21 @@
               </w:rPr>
               <w:fldChar w:fldCharType="separate"/>
             </w:r>
-            <w:bookmarkStart w:id="6" w:name="CourseDescription2"/>
-            <w:bookmarkStart w:id="7" w:name="CourseDescription1"/>
-            <w:r>
-              <w:rPr>
-                <w:rStyle w:val="PlaceholderText"/>
-                <w:noProof/>
-              </w:rPr>
-              <w:t> </w:t>
-            </w:r>
-            <w:r>
-              <w:rPr>
-                <w:rStyle w:val="PlaceholderText"/>
-                <w:noProof/>
-              </w:rPr>
-              <w:t> </w:t>
-            </w:r>
-            <w:r>
-              <w:rPr>
-                <w:rStyle w:val="PlaceholderText"/>
-                <w:noProof/>
-              </w:rPr>
-              <w:t> </w:t>
-            </w:r>
-            <w:r>
-              <w:rPr>
-                <w:rStyle w:val="PlaceholderText"/>
-                <w:noProof/>
-              </w:rPr>
-              <w:t> </w:t>
-            </w:r>
-            <w:r>
-              <w:rPr>
-                <w:rStyle w:val="PlaceholderText"/>
-                <w:noProof/>
-              </w:rPr>
+            <w:bookmarkStart w:id="2" w:name="CourseDescription2"/>
+            <w:bookmarkStart w:id="3" w:name="CourseDescription1"/>
+            <w:r>
+              <w:t> </w:t>
+            </w:r>
+            <w:r>
+              <w:t> </w:t>
+            </w:r>
+            <w:r>
+              <w:t> </w:t>
+            </w:r>
+            <w:r>
+              <w:t> </w:t>
+            </w:r>
+            <w:r>
               <w:t> </w:t>
             </w:r>
             <w:r>
@@ -1073,8 +814,8 @@
               </w:rPr>
               <w:fldChar w:fldCharType="end"/>
             </w:r>
-            <w:bookmarkEnd w:id="6"/>
-            <w:bookmarkEnd w:id="7"/>
+            <w:bookmarkEnd w:id="2"/>
+            <w:bookmarkEnd w:id="3"/>
           </w:p>
         </w:tc>
       </w:tr>
@@ -1151,41 +892,21 @@
               </w:rPr>
               <w:fldChar w:fldCharType="separate"/>
             </w:r>
-            <w:bookmarkStart w:id="8" w:name="TopicsSubjects1"/>
-            <w:bookmarkStart w:id="9" w:name="TopicsSubjects"/>
-            <w:r>
-              <w:rPr>
-                <w:rStyle w:val="PlaceholderText"/>
-                <w:noProof/>
-              </w:rPr>
-              <w:t> </w:t>
-            </w:r>
-            <w:r>
-              <w:rPr>
-                <w:rStyle w:val="PlaceholderText"/>
-                <w:noProof/>
-              </w:rPr>
-              <w:t> </w:t>
-            </w:r>
-            <w:r>
-              <w:rPr>
-                <w:rStyle w:val="PlaceholderText"/>
-                <w:noProof/>
-              </w:rPr>
-              <w:t> </w:t>
-            </w:r>
-            <w:r>
-              <w:rPr>
-                <w:rStyle w:val="PlaceholderText"/>
-                <w:noProof/>
-              </w:rPr>
-              <w:t> </w:t>
-            </w:r>
-            <w:r>
-              <w:rPr>
-                <w:rStyle w:val="PlaceholderText"/>
-                <w:noProof/>
-              </w:rPr>
+            <w:bookmarkStart w:id="4" w:name="TopicsSubjects1"/>
+            <w:bookmarkStart w:id="5" w:name="TopicsSubjects"/>
+            <w:r>
+              <w:t> </w:t>
+            </w:r>
+            <w:r>
+              <w:t> </w:t>
+            </w:r>
+            <w:r>
+              <w:t> </w:t>
+            </w:r>
+            <w:r>
+              <w:t> </w:t>
+            </w:r>
+            <w:r>
               <w:t> </w:t>
             </w:r>
             <w:r>
@@ -1194,8 +915,8 @@
               </w:rPr>
               <w:fldChar w:fldCharType="end"/>
             </w:r>
-            <w:bookmarkEnd w:id="8"/>
-            <w:bookmarkEnd w:id="9"/>
+            <w:bookmarkEnd w:id="4"/>
+            <w:bookmarkEnd w:id="5"/>
           </w:p>
         </w:tc>
       </w:tr>
@@ -1283,7 +1004,6 @@
                   <w:checkBox>
                     <w:sizeAuto/>
                     <w:default w:val="0"/>
-                    <w:checked w:val="0"/>
                   </w:checkBox>
                 </w:ffData>
               </w:fldChar>
@@ -1291,8 +1011,8 @@
             <w:r>
               <w:instrText>FORMCHECKBOX</w:instrText>
             </w:r>
-            <w:bookmarkStart w:id="10" w:name="__Fieldmark__488_3439211499"/>
-            <w:bookmarkEnd w:id="10"/>
+            <w:bookmarkStart w:id="6" w:name="__Fieldmark__488_3439211499"/>
+            <w:bookmarkEnd w:id="6"/>
             <w:r>
               <w:fldChar w:fldCharType="separate"/>
             </w:r>
@@ -1328,14 +1048,16 @@
             <w:r>
               <w:instrText>FORMCHECKBOX</w:instrText>
             </w:r>
-            <w:bookmarkStart w:id="11" w:name="__Fieldmark__492_3439211499"/>
-            <w:bookmarkEnd w:id="11"/>
+            <w:bookmarkStart w:id="7" w:name="__Fieldmark__492_3439211499"/>
+            <w:bookmarkStart w:id="8" w:name="Check1"/>
+            <w:bookmarkEnd w:id="7"/>
             <w:r>
               <w:fldChar w:fldCharType="separate"/>
             </w:r>
             <w:r>
               <w:fldChar w:fldCharType="end"/>
             </w:r>
+            <w:bookmarkEnd w:id="8"/>
             <w:r>
               <w:rPr>
                 <w:rFonts w:cs="Calibri"/>
@@ -1365,14 +1087,16 @@
             <w:r>
               <w:instrText>FORMCHECKBOX</w:instrText>
             </w:r>
-            <w:bookmarkStart w:id="12" w:name="__Fieldmark__498_3439211499"/>
-            <w:bookmarkEnd w:id="12"/>
+            <w:bookmarkStart w:id="9" w:name="__Fieldmark__498_3439211499"/>
+            <w:bookmarkStart w:id="10" w:name="Check2"/>
+            <w:bookmarkEnd w:id="9"/>
             <w:r>
               <w:fldChar w:fldCharType="separate"/>
             </w:r>
             <w:r>
               <w:fldChar w:fldCharType="end"/>
             </w:r>
+            <w:bookmarkEnd w:id="10"/>
             <w:r>
               <w:rPr>
                 <w:rFonts w:cs="Calibri"/>
@@ -1402,14 +1126,16 @@
             <w:r>
               <w:instrText>FORMCHECKBOX</w:instrText>
             </w:r>
-            <w:bookmarkStart w:id="13" w:name="__Fieldmark__504_3439211499"/>
-            <w:bookmarkEnd w:id="13"/>
+            <w:bookmarkStart w:id="11" w:name="__Fieldmark__504_3439211499"/>
+            <w:bookmarkStart w:id="12" w:name="Check3"/>
+            <w:bookmarkEnd w:id="11"/>
             <w:r>
               <w:fldChar w:fldCharType="separate"/>
             </w:r>
             <w:r>
               <w:fldChar w:fldCharType="end"/>
             </w:r>
+            <w:bookmarkEnd w:id="12"/>
             <w:r>
               <w:rPr>
                 <w:rFonts w:cs="Calibri"/>
@@ -1439,8 +1165,8 @@
             <w:r>
               <w:instrText>FORMCHECKBOX</w:instrText>
             </w:r>
-            <w:bookmarkStart w:id="14" w:name="__Fieldmark__511_3439211499"/>
-            <w:bookmarkEnd w:id="14"/>
+            <w:bookmarkStart w:id="13" w:name="__Fieldmark__511_3439211499"/>
+            <w:bookmarkEnd w:id="13"/>
             <w:r>
               <w:fldChar w:fldCharType="separate"/>
             </w:r>
@@ -1476,14 +1202,16 @@
             <w:r>
               <w:instrText>FORMCHECKBOX</w:instrText>
             </w:r>
-            <w:bookmarkStart w:id="15" w:name="__Fieldmark__516_3439211499"/>
+            <w:bookmarkStart w:id="14" w:name="__Fieldmark__516_3439211499"/>
+            <w:bookmarkStart w:id="15" w:name="Check4"/>
+            <w:bookmarkEnd w:id="14"/>
+            <w:r>
+              <w:fldChar w:fldCharType="separate"/>
+            </w:r>
+            <w:r>
+              <w:fldChar w:fldCharType="end"/>
+            </w:r>
             <w:bookmarkEnd w:id="15"/>
-            <w:r>
-              <w:fldChar w:fldCharType="separate"/>
-            </w:r>
-            <w:r>
-              <w:fldChar w:fldCharType="end"/>
-            </w:r>
             <w:r>
               <w:rPr>
                 <w:rFonts w:eastAsia="MS Gothic" w:cs="Calibri"/>
@@ -1695,6 +1423,7 @@
               <w:instrText>FORMCHECKBOX</w:instrText>
             </w:r>
             <w:bookmarkStart w:id="16" w:name="__Fieldmark__528_3439211499"/>
+            <w:bookmarkStart w:id="17" w:name="Check5"/>
             <w:bookmarkEnd w:id="16"/>
             <w:r>
               <w:fldChar w:fldCharType="separate"/>
@@ -1702,6 +1431,7 @@
             <w:r>
               <w:fldChar w:fldCharType="end"/>
             </w:r>
+            <w:bookmarkEnd w:id="17"/>
             <w:r>
               <w:rPr>
                 <w:rFonts w:cs="Calibri"/>
@@ -1731,16 +1461,16 @@
             <w:r>
               <w:instrText>FORMCHECKBOX</w:instrText>
             </w:r>
-            <w:bookmarkStart w:id="17" w:name="__Fieldmark__534_3439211499"/>
-            <w:bookmarkStart w:id="18" w:name="Check6"/>
-            <w:bookmarkEnd w:id="17"/>
+            <w:bookmarkStart w:id="18" w:name="__Fieldmark__534_3439211499"/>
+            <w:bookmarkStart w:id="19" w:name="Check6"/>
+            <w:bookmarkEnd w:id="18"/>
             <w:r>
               <w:fldChar w:fldCharType="separate"/>
             </w:r>
             <w:r>
               <w:fldChar w:fldCharType="end"/>
             </w:r>
-            <w:bookmarkEnd w:id="18"/>
+            <w:bookmarkEnd w:id="19"/>
             <w:r>
               <w:rPr>
                 <w:rFonts w:cs="Calibri"/>
@@ -1770,16 +1500,16 @@
             <w:r>
               <w:instrText>FORMCHECKBOX</w:instrText>
             </w:r>
-            <w:bookmarkStart w:id="19" w:name="__Fieldmark__540_3439211499"/>
-            <w:bookmarkStart w:id="20" w:name="Check7"/>
-            <w:bookmarkEnd w:id="19"/>
+            <w:bookmarkStart w:id="20" w:name="__Fieldmark__540_3439211499"/>
+            <w:bookmarkStart w:id="21" w:name="Check7"/>
+            <w:bookmarkEnd w:id="20"/>
             <w:r>
               <w:fldChar w:fldCharType="separate"/>
             </w:r>
             <w:r>
               <w:fldChar w:fldCharType="end"/>
             </w:r>
-            <w:bookmarkEnd w:id="20"/>
+            <w:bookmarkEnd w:id="21"/>
             <w:r>
               <w:rPr>
                 <w:rFonts w:cs="Calibri"/>
@@ -1809,16 +1539,16 @@
             <w:r>
               <w:instrText>FORMCHECKBOX</w:instrText>
             </w:r>
-            <w:bookmarkStart w:id="21" w:name="__Fieldmark__546_3439211499"/>
-            <w:bookmarkStart w:id="22" w:name="Check8"/>
-            <w:bookmarkEnd w:id="21"/>
+            <w:bookmarkStart w:id="22" w:name="__Fieldmark__546_3439211499"/>
+            <w:bookmarkStart w:id="23" w:name="Check8"/>
+            <w:bookmarkEnd w:id="22"/>
             <w:r>
               <w:fldChar w:fldCharType="separate"/>
             </w:r>
             <w:r>
               <w:fldChar w:fldCharType="end"/>
             </w:r>
-            <w:bookmarkEnd w:id="22"/>
+            <w:bookmarkEnd w:id="23"/>
             <w:r>
               <w:rPr>
                 <w:rFonts w:cs="Calibri"/>
@@ -1848,16 +1578,16 @@
             <w:r>
               <w:instrText>FORMCHECKBOX</w:instrText>
             </w:r>
-            <w:bookmarkStart w:id="23" w:name="__Fieldmark__552_3439211499"/>
-            <w:bookmarkStart w:id="24" w:name="Check9"/>
-            <w:bookmarkEnd w:id="23"/>
+            <w:bookmarkStart w:id="24" w:name="__Fieldmark__552_3439211499"/>
+            <w:bookmarkStart w:id="25" w:name="Check9"/>
+            <w:bookmarkEnd w:id="24"/>
             <w:r>
               <w:fldChar w:fldCharType="separate"/>
             </w:r>
             <w:r>
               <w:fldChar w:fldCharType="end"/>
             </w:r>
-            <w:bookmarkEnd w:id="24"/>
+            <w:bookmarkEnd w:id="25"/>
             <w:r>
               <w:rPr>
                 <w:rFonts w:cs="Calibri"/>
@@ -2008,8 +1738,8 @@
             <w:r>
               <w:instrText>FORMCHECKBOX</w:instrText>
             </w:r>
-            <w:bookmarkStart w:id="25" w:name="__Fieldmark__561_3439211499"/>
-            <w:bookmarkEnd w:id="25"/>
+            <w:bookmarkStart w:id="26" w:name="__Fieldmark__561_3439211499"/>
+            <w:bookmarkEnd w:id="26"/>
             <w:r>
               <w:fldChar w:fldCharType="separate"/>
             </w:r>
@@ -2047,8 +1777,8 @@
             <w:r>
               <w:instrText>FORMCHECKBOX</w:instrText>
             </w:r>
-            <w:bookmarkStart w:id="26" w:name="__Fieldmark__566_3439211499"/>
-            <w:bookmarkEnd w:id="26"/>
+            <w:bookmarkStart w:id="27" w:name="__Fieldmark__566_3439211499"/>
+            <w:bookmarkEnd w:id="27"/>
             <w:r>
               <w:fldChar w:fldCharType="separate"/>
             </w:r>
@@ -2086,8 +1816,8 @@
             <w:r>
               <w:instrText>FORMCHECKBOX</w:instrText>
             </w:r>
-            <w:bookmarkStart w:id="27" w:name="__Fieldmark__571_3439211499"/>
-            <w:bookmarkEnd w:id="27"/>
+            <w:bookmarkStart w:id="28" w:name="__Fieldmark__571_3439211499"/>
+            <w:bookmarkEnd w:id="28"/>
             <w:r>
               <w:fldChar w:fldCharType="separate"/>
             </w:r>
@@ -2125,8 +1855,8 @@
             <w:r>
               <w:instrText>FORMCHECKBOX</w:instrText>
             </w:r>
-            <w:bookmarkStart w:id="28" w:name="__Fieldmark__575_3439211499"/>
-            <w:bookmarkEnd w:id="28"/>
+            <w:bookmarkStart w:id="29" w:name="__Fieldmark__575_3439211499"/>
+            <w:bookmarkEnd w:id="29"/>
             <w:r>
               <w:fldChar w:fldCharType="separate"/>
             </w:r>
@@ -2164,8 +1894,8 @@
             <w:r>
               <w:instrText>FORMCHECKBOX</w:instrText>
             </w:r>
-            <w:bookmarkStart w:id="29" w:name="__Fieldmark__581_3439211499"/>
-            <w:bookmarkEnd w:id="29"/>
+            <w:bookmarkStart w:id="30" w:name="__Fieldmark__581_3439211499"/>
+            <w:bookmarkEnd w:id="30"/>
             <w:r>
               <w:fldChar w:fldCharType="separate"/>
             </w:r>
@@ -2203,8 +1933,8 @@
             <w:r>
               <w:instrText>FORMCHECKBOX</w:instrText>
             </w:r>
-            <w:bookmarkStart w:id="30" w:name="__Fieldmark__585_3439211499"/>
-            <w:bookmarkEnd w:id="30"/>
+            <w:bookmarkStart w:id="31" w:name="__Fieldmark__585_3439211499"/>
+            <w:bookmarkEnd w:id="31"/>
             <w:r>
               <w:fldChar w:fldCharType="separate"/>
             </w:r>
@@ -2242,8 +1972,8 @@
             <w:r>
               <w:instrText>FORMCHECKBOX</w:instrText>
             </w:r>
-            <w:bookmarkStart w:id="31" w:name="__Fieldmark__589_3439211499"/>
-            <w:bookmarkEnd w:id="31"/>
+            <w:bookmarkStart w:id="32" w:name="__Fieldmark__589_3439211499"/>
+            <w:bookmarkEnd w:id="32"/>
             <w:r>
               <w:fldChar w:fldCharType="separate"/>
             </w:r>
@@ -2281,8 +2011,8 @@
             <w:r>
               <w:instrText>FORMCHECKBOX</w:instrText>
             </w:r>
-            <w:bookmarkStart w:id="32" w:name="__Fieldmark__594_3439211499"/>
-            <w:bookmarkEnd w:id="32"/>
+            <w:bookmarkStart w:id="33" w:name="__Fieldmark__594_3439211499"/>
+            <w:bookmarkEnd w:id="33"/>
             <w:r>
               <w:fldChar w:fldCharType="separate"/>
             </w:r>
@@ -2419,56 +2149,21 @@
               </w:rPr>
               <w:fldChar w:fldCharType="separate"/>
             </w:r>
-            <w:bookmarkStart w:id="33" w:name="Notes1"/>
-            <w:bookmarkStart w:id="34" w:name="Notes"/>
-            <w:r>
-              <w:rPr>
-                <w:rStyle w:val="PlaceholderText"/>
-                <w:rFonts w:cs="Calibri"/>
-                <w:noProof/>
-                <w:sz w:val="20"/>
-                <w:szCs w:val="20"/>
-              </w:rPr>
-              <w:t> </w:t>
-            </w:r>
-            <w:r>
-              <w:rPr>
-                <w:rStyle w:val="PlaceholderText"/>
-                <w:rFonts w:cs="Calibri"/>
-                <w:noProof/>
-                <w:sz w:val="20"/>
-                <w:szCs w:val="20"/>
-              </w:rPr>
-              <w:t> </w:t>
-            </w:r>
-            <w:r>
-              <w:rPr>
-                <w:rStyle w:val="PlaceholderText"/>
-                <w:rFonts w:cs="Calibri"/>
-                <w:noProof/>
-                <w:sz w:val="20"/>
-                <w:szCs w:val="20"/>
-              </w:rPr>
-              <w:t> </w:t>
-            </w:r>
-            <w:r>
-              <w:rPr>
-                <w:rStyle w:val="PlaceholderText"/>
-                <w:rFonts w:cs="Calibri"/>
-                <w:noProof/>
-                <w:sz w:val="20"/>
-                <w:szCs w:val="20"/>
-              </w:rPr>
-              <w:t> </w:t>
-            </w:r>
-            <w:r>
-              <w:rPr>
-                <w:rStyle w:val="PlaceholderText"/>
-                <w:rFonts w:cs="Calibri"/>
-                <w:noProof/>
-                <w:sz w:val="20"/>
-                <w:szCs w:val="20"/>
-              </w:rPr>
+            <w:bookmarkStart w:id="34" w:name="Notes1"/>
+            <w:bookmarkStart w:id="35" w:name="Notes"/>
+            <w:r>
+              <w:t> </w:t>
+            </w:r>
+            <w:r>
+              <w:t> </w:t>
+            </w:r>
+            <w:r>
+              <w:t> </w:t>
+            </w:r>
+            <w:r>
+              <w:t> </w:t>
+            </w:r>
+            <w:r>
               <w:t> </w:t>
             </w:r>
             <w:r>
@@ -2480,8 +2175,8 @@
               </w:rPr>
               <w:fldChar w:fldCharType="end"/>
             </w:r>
-            <w:bookmarkEnd w:id="33"/>
             <w:bookmarkEnd w:id="34"/>
+            <w:bookmarkEnd w:id="35"/>
           </w:p>
         </w:tc>
       </w:tr>
@@ -2542,40 +2237,35 @@
         </w:rPr>
         <w:fldChar w:fldCharType="separate"/>
       </w:r>
-      <w:bookmarkStart w:id="35" w:name="EvaluatorName2"/>
-      <w:bookmarkStart w:id="36" w:name="EvaluatorName21"/>
+      <w:bookmarkStart w:id="36" w:name="EvaluatorName2"/>
+      <w:bookmarkStart w:id="37" w:name="EvaluatorName21"/>
       <w:r>
         <w:rPr>
-          <w:rFonts w:cs="Calibri"/>
-          <w:noProof/>
+          <w:rStyle w:val="PlaceholderText"/>
         </w:rPr>
         <w:t> </w:t>
       </w:r>
       <w:r>
         <w:rPr>
-          <w:rFonts w:cs="Calibri"/>
-          <w:noProof/>
+          <w:rStyle w:val="PlaceholderText"/>
         </w:rPr>
         <w:t> </w:t>
       </w:r>
       <w:r>
         <w:rPr>
-          <w:rFonts w:cs="Calibri"/>
-          <w:noProof/>
+          <w:rStyle w:val="PlaceholderText"/>
         </w:rPr>
         <w:t> </w:t>
       </w:r>
       <w:r>
         <w:rPr>
-          <w:rFonts w:cs="Calibri"/>
-          <w:noProof/>
+          <w:rStyle w:val="PlaceholderText"/>
         </w:rPr>
         <w:t> </w:t>
       </w:r>
       <w:r>
         <w:rPr>
-          <w:rFonts w:cs="Calibri"/>
-          <w:noProof/>
+          <w:rStyle w:val="PlaceholderText"/>
         </w:rPr>
         <w:t> </w:t>
       </w:r>
@@ -2585,8 +2275,8 @@
         </w:rPr>
         <w:fldChar w:fldCharType="end"/>
       </w:r>
-      <w:bookmarkEnd w:id="35"/>
       <w:bookmarkEnd w:id="36"/>
+      <w:bookmarkEnd w:id="37"/>
     </w:p>
     <w:p>
       <w:pPr>
@@ -2636,40 +2326,35 @@
         </w:rPr>
         <w:fldChar w:fldCharType="separate"/>
       </w:r>
-      <w:bookmarkStart w:id="37" w:name="CompletionDate1"/>
-      <w:bookmarkStart w:id="38" w:name="CompletionDate"/>
+      <w:bookmarkStart w:id="38" w:name="CompletionDate1"/>
+      <w:bookmarkStart w:id="39" w:name="CompletionDate"/>
       <w:r>
         <w:rPr>
-          <w:rFonts w:cs="Calibri"/>
-          <w:noProof/>
+          <w:rStyle w:val="PlaceholderText"/>
         </w:rPr>
         <w:t> </w:t>
       </w:r>
       <w:r>
         <w:rPr>
-          <w:rFonts w:cs="Calibri"/>
-          <w:noProof/>
+          <w:rStyle w:val="PlaceholderText"/>
         </w:rPr>
         <w:t> </w:t>
       </w:r>
       <w:r>
         <w:rPr>
-          <w:rFonts w:cs="Calibri"/>
-          <w:noProof/>
+          <w:rStyle w:val="PlaceholderText"/>
         </w:rPr>
         <w:t> </w:t>
       </w:r>
       <w:r>
         <w:rPr>
-          <w:rFonts w:cs="Calibri"/>
-          <w:noProof/>
+          <w:rStyle w:val="PlaceholderText"/>
         </w:rPr>
         <w:t> </w:t>
       </w:r>
       <w:r>
         <w:rPr>
-          <w:rFonts w:cs="Calibri"/>
-          <w:noProof/>
+          <w:rStyle w:val="PlaceholderText"/>
         </w:rPr>
         <w:t> </w:t>
       </w:r>
@@ -2679,8 +2364,8 @@
         </w:rPr>
         <w:fldChar w:fldCharType="end"/>
       </w:r>
-      <w:bookmarkEnd w:id="37"/>
       <w:bookmarkEnd w:id="38"/>
+      <w:bookmarkEnd w:id="39"/>
     </w:p>
     <w:p>
       <w:pPr>
@@ -2751,16 +2436,16 @@
             <w:r>
               <w:instrText>FORMCHECKBOX</w:instrText>
             </w:r>
-            <w:bookmarkStart w:id="39" w:name="__Fieldmark__671_3439211499"/>
-            <w:bookmarkStart w:id="40" w:name="Check10"/>
-            <w:bookmarkEnd w:id="39"/>
+            <w:bookmarkStart w:id="40" w:name="__Fieldmark__671_3439211499"/>
+            <w:bookmarkStart w:id="41" w:name="Check10"/>
+            <w:bookmarkEnd w:id="40"/>
             <w:r>
               <w:fldChar w:fldCharType="separate"/>
             </w:r>
             <w:r>
               <w:fldChar w:fldCharType="end"/>
             </w:r>
-            <w:bookmarkEnd w:id="40"/>
+            <w:bookmarkEnd w:id="41"/>
             <w:r>
               <w:rPr>
                 <w:rFonts w:cs="Calibri"/>
@@ -2789,9 +2474,9 @@
               </w:rPr>
               <w:instrText>FORMCHECKBOX</w:instrText>
             </w:r>
-            <w:bookmarkStart w:id="41" w:name="__Fieldmark__676_3439211499"/>
-            <w:bookmarkStart w:id="42" w:name="Check11"/>
-            <w:bookmarkEnd w:id="41"/>
+            <w:bookmarkStart w:id="42" w:name="__Fieldmark__676_3439211499"/>
+            <w:bookmarkStart w:id="43" w:name="Check11"/>
+            <w:bookmarkEnd w:id="42"/>
             <w:r>
               <w:rPr>
                 <w:rFonts w:cs="Calibri"/>
@@ -2809,7 +2494,7 @@
               </w:rPr>
               <w:fldChar w:fldCharType="end"/>
             </w:r>
-            <w:bookmarkEnd w:id="42"/>
+            <w:bookmarkEnd w:id="43"/>
             <w:r>
               <w:rPr>
                 <w:rFonts w:cs="Calibri"/>
@@ -2827,7 +2512,7 @@
               </w:rPr>
               <w:t>Date of Assistant Dean Approval:</w:t>
             </w:r>
-            <w:bookmarkStart w:id="43" w:name="Date2"/>
+            <w:bookmarkStart w:id="44" w:name="Date2"/>
             <w:r>
               <w:rPr>
                 <w:rFonts w:cs="Calibri"/>
@@ -2869,41 +2554,41 @@
               </w:rPr>
               <w:fldChar w:fldCharType="separate"/>
             </w:r>
-            <w:bookmarkStart w:id="44" w:name="ApprovalDate"/>
-            <w:bookmarkStart w:id="45" w:name="ApprovalDate1"/>
-            <w:bookmarkEnd w:id="43"/>
-            <w:r>
-              <w:rPr>
-                <w:rFonts w:cs="Calibri"/>
-                <w:noProof/>
-              </w:rPr>
-              <w:t> </w:t>
-            </w:r>
-            <w:r>
-              <w:rPr>
-                <w:rFonts w:cs="Calibri"/>
-                <w:noProof/>
-              </w:rPr>
-              <w:t> </w:t>
-            </w:r>
-            <w:r>
-              <w:rPr>
-                <w:rFonts w:cs="Calibri"/>
-                <w:noProof/>
-              </w:rPr>
-              <w:t> </w:t>
-            </w:r>
-            <w:r>
-              <w:rPr>
-                <w:rFonts w:cs="Calibri"/>
-                <w:noProof/>
-              </w:rPr>
-              <w:t> </w:t>
-            </w:r>
-            <w:r>
-              <w:rPr>
-                <w:rFonts w:cs="Calibri"/>
-                <w:noProof/>
+            <w:bookmarkStart w:id="45" w:name="ApprovalDate"/>
+            <w:bookmarkStart w:id="46" w:name="ApprovalDate1"/>
+            <w:bookmarkEnd w:id="44"/>
+            <w:r>
+              <w:rPr>
+                <w:rStyle w:val="PlaceholderText"/>
+                <w:rFonts w:cs="Calibri"/>
+              </w:rPr>
+              <w:t> </w:t>
+            </w:r>
+            <w:r>
+              <w:rPr>
+                <w:rStyle w:val="PlaceholderText"/>
+                <w:rFonts w:cs="Calibri"/>
+              </w:rPr>
+              <w:t> </w:t>
+            </w:r>
+            <w:r>
+              <w:rPr>
+                <w:rStyle w:val="PlaceholderText"/>
+                <w:rFonts w:cs="Calibri"/>
+              </w:rPr>
+              <w:t> </w:t>
+            </w:r>
+            <w:r>
+              <w:rPr>
+                <w:rStyle w:val="PlaceholderText"/>
+                <w:rFonts w:cs="Calibri"/>
+              </w:rPr>
+              <w:t> </w:t>
+            </w:r>
+            <w:r>
+              <w:rPr>
+                <w:rStyle w:val="PlaceholderText"/>
+                <w:rFonts w:cs="Calibri"/>
               </w:rPr>
               <w:t> </w:t>
             </w:r>
@@ -2913,8 +2598,8 @@
               </w:rPr>
               <w:fldChar w:fldCharType="end"/>
             </w:r>
-            <w:bookmarkEnd w:id="44"/>
             <w:bookmarkEnd w:id="45"/>
+            <w:bookmarkEnd w:id="46"/>
           </w:p>
         </w:tc>
       </w:tr>
@@ -2939,7 +2624,7 @@
               </w:rPr>
               <w:t>Date of Registrar Entry of Equivalency into SIS:</w:t>
             </w:r>
-            <w:bookmarkStart w:id="46" w:name="RegEntryDate"/>
+            <w:bookmarkStart w:id="47" w:name="RegEntryDate"/>
             <w:r>
               <w:rPr>
                 <w:rFonts w:cs="Calibri"/>
@@ -2981,40 +2666,40 @@
               </w:rPr>
               <w:fldChar w:fldCharType="separate"/>
             </w:r>
-            <w:bookmarkStart w:id="47" w:name="Bookmark3"/>
-            <w:bookmarkEnd w:id="46"/>
-            <w:r>
-              <w:rPr>
-                <w:rFonts w:cs="Calibri"/>
-                <w:noProof/>
-              </w:rPr>
-              <w:t> </w:t>
-            </w:r>
-            <w:r>
-              <w:rPr>
-                <w:rFonts w:cs="Calibri"/>
-                <w:noProof/>
-              </w:rPr>
-              <w:t> </w:t>
-            </w:r>
-            <w:r>
-              <w:rPr>
-                <w:rFonts w:cs="Calibri"/>
-                <w:noProof/>
-              </w:rPr>
-              <w:t> </w:t>
-            </w:r>
-            <w:r>
-              <w:rPr>
-                <w:rFonts w:cs="Calibri"/>
-                <w:noProof/>
-              </w:rPr>
-              <w:t> </w:t>
-            </w:r>
-            <w:r>
-              <w:rPr>
-                <w:rFonts w:cs="Calibri"/>
-                <w:noProof/>
+            <w:bookmarkStart w:id="48" w:name="Bookmark3"/>
+            <w:bookmarkEnd w:id="47"/>
+            <w:r>
+              <w:rPr>
+                <w:rStyle w:val="PlaceholderText"/>
+                <w:rFonts w:cs="Calibri"/>
+              </w:rPr>
+              <w:t> </w:t>
+            </w:r>
+            <w:r>
+              <w:rPr>
+                <w:rStyle w:val="PlaceholderText"/>
+                <w:rFonts w:cs="Calibri"/>
+              </w:rPr>
+              <w:t> </w:t>
+            </w:r>
+            <w:r>
+              <w:rPr>
+                <w:rStyle w:val="PlaceholderText"/>
+                <w:rFonts w:cs="Calibri"/>
+              </w:rPr>
+              <w:t> </w:t>
+            </w:r>
+            <w:r>
+              <w:rPr>
+                <w:rStyle w:val="PlaceholderText"/>
+                <w:rFonts w:cs="Calibri"/>
+              </w:rPr>
+              <w:t> </w:t>
+            </w:r>
+            <w:r>
+              <w:rPr>
+                <w:rStyle w:val="PlaceholderText"/>
+                <w:rFonts w:cs="Calibri"/>
               </w:rPr>
               <w:t> </w:t>
             </w:r>
@@ -3024,21 +2709,21 @@
               </w:rPr>
               <w:fldChar w:fldCharType="end"/>
             </w:r>
-            <w:bookmarkEnd w:id="47"/>
+            <w:bookmarkEnd w:id="48"/>
             <w:r>
               <w:rPr>
                 <w:rStyle w:val="PlaceholderText"/>
               </w:rPr>
               <w:tab/>
             </w:r>
-            <w:bookmarkStart w:id="48" w:name="RegistrarInitials"/>
+            <w:bookmarkStart w:id="49" w:name="RegistrarInitials"/>
             <w:r>
               <w:rPr>
                 <w:rStyle w:val="PlaceholderText"/>
               </w:rPr>
               <w:tab/>
             </w:r>
-            <w:bookmarkEnd w:id="48"/>
+            <w:bookmarkEnd w:id="49"/>
             <w:r>
               <w:rPr>
                 <w:rStyle w:val="PlaceholderText"/>
@@ -3078,40 +2763,20 @@
               </w:rPr>
               <w:fldChar w:fldCharType="separate"/>
             </w:r>
-            <w:bookmarkStart w:id="49" w:name="Bookmark4"/>
-            <w:r>
-              <w:rPr>
-                <w:rStyle w:val="PlaceholderText"/>
-                <w:noProof/>
-              </w:rPr>
-              <w:t> </w:t>
-            </w:r>
-            <w:r>
-              <w:rPr>
-                <w:rStyle w:val="PlaceholderText"/>
-                <w:noProof/>
-              </w:rPr>
-              <w:t> </w:t>
-            </w:r>
-            <w:r>
-              <w:rPr>
-                <w:rStyle w:val="PlaceholderText"/>
-                <w:noProof/>
-              </w:rPr>
-              <w:t> </w:t>
-            </w:r>
-            <w:r>
-              <w:rPr>
-                <w:rStyle w:val="PlaceholderText"/>
-                <w:noProof/>
-              </w:rPr>
-              <w:t> </w:t>
-            </w:r>
-            <w:r>
-              <w:rPr>
-                <w:rStyle w:val="PlaceholderText"/>
-                <w:noProof/>
-              </w:rPr>
+            <w:bookmarkStart w:id="50" w:name="Bookmark4"/>
+            <w:r>
+              <w:t> </w:t>
+            </w:r>
+            <w:r>
+              <w:t> </w:t>
+            </w:r>
+            <w:r>
+              <w:t> </w:t>
+            </w:r>
+            <w:r>
+              <w:t> </w:t>
+            </w:r>
+            <w:r>
               <w:t> </w:t>
             </w:r>
             <w:r>
@@ -3120,7 +2785,7 @@
               </w:rPr>
               <w:fldChar w:fldCharType="end"/>
             </w:r>
-            <w:bookmarkEnd w:id="49"/>
+            <w:bookmarkEnd w:id="50"/>
           </w:p>
         </w:tc>
       </w:tr>
@@ -3180,40 +2845,40 @@
               </w:rPr>
               <w:fldChar w:fldCharType="separate"/>
             </w:r>
-            <w:bookmarkStart w:id="50" w:name="ReportingDate1"/>
-            <w:bookmarkStart w:id="51" w:name="ReportingDate"/>
-            <w:r>
-              <w:rPr>
-                <w:rFonts w:cs="Calibri"/>
-                <w:noProof/>
-              </w:rPr>
-              <w:t> </w:t>
-            </w:r>
-            <w:r>
-              <w:rPr>
-                <w:rFonts w:cs="Calibri"/>
-                <w:noProof/>
-              </w:rPr>
-              <w:t> </w:t>
-            </w:r>
-            <w:r>
-              <w:rPr>
-                <w:rFonts w:cs="Calibri"/>
-                <w:noProof/>
-              </w:rPr>
-              <w:t> </w:t>
-            </w:r>
-            <w:r>
-              <w:rPr>
-                <w:rFonts w:cs="Calibri"/>
-                <w:noProof/>
-              </w:rPr>
-              <w:t> </w:t>
-            </w:r>
-            <w:r>
-              <w:rPr>
-                <w:rFonts w:cs="Calibri"/>
-                <w:noProof/>
+            <w:bookmarkStart w:id="51" w:name="ReportingDate1"/>
+            <w:bookmarkStart w:id="52" w:name="ReportingDate"/>
+            <w:r>
+              <w:rPr>
+                <w:rStyle w:val="PlaceholderText"/>
+                <w:rFonts w:cs="Calibri"/>
+              </w:rPr>
+              <w:t> </w:t>
+            </w:r>
+            <w:r>
+              <w:rPr>
+                <w:rStyle w:val="PlaceholderText"/>
+                <w:rFonts w:cs="Calibri"/>
+              </w:rPr>
+              <w:t> </w:t>
+            </w:r>
+            <w:r>
+              <w:rPr>
+                <w:rStyle w:val="PlaceholderText"/>
+                <w:rFonts w:cs="Calibri"/>
+              </w:rPr>
+              <w:t> </w:t>
+            </w:r>
+            <w:r>
+              <w:rPr>
+                <w:rStyle w:val="PlaceholderText"/>
+                <w:rFonts w:cs="Calibri"/>
+              </w:rPr>
+              <w:t> </w:t>
+            </w:r>
+            <w:r>
+              <w:rPr>
+                <w:rStyle w:val="PlaceholderText"/>
+                <w:rFonts w:cs="Calibri"/>
               </w:rPr>
               <w:t> </w:t>
             </w:r>
@@ -3223,22 +2888,22 @@
               </w:rPr>
               <w:fldChar w:fldCharType="end"/>
             </w:r>
-            <w:bookmarkEnd w:id="50"/>
             <w:bookmarkEnd w:id="51"/>
+            <w:bookmarkEnd w:id="52"/>
             <w:r>
               <w:rPr>
                 <w:rStyle w:val="PlaceholderText"/>
               </w:rPr>
               <w:tab/>
             </w:r>
-            <w:bookmarkStart w:id="52" w:name="WebmasterInitials"/>
+            <w:bookmarkStart w:id="53" w:name="WebmasterInitials"/>
             <w:r>
               <w:rPr>
                 <w:rStyle w:val="PlaceholderText"/>
               </w:rPr>
               <w:tab/>
             </w:r>
-            <w:bookmarkEnd w:id="52"/>
+            <w:bookmarkEnd w:id="53"/>
             <w:r>
               <w:rPr>
                 <w:rStyle w:val="PlaceholderText"/>
@@ -3284,40 +2949,20 @@
               </w:rPr>
               <w:fldChar w:fldCharType="separate"/>
             </w:r>
-            <w:bookmarkStart w:id="53" w:name="Bookmark5"/>
-            <w:r>
-              <w:rPr>
-                <w:rStyle w:val="PlaceholderText"/>
-                <w:noProof/>
-              </w:rPr>
-              <w:t> </w:t>
-            </w:r>
-            <w:r>
-              <w:rPr>
-                <w:rStyle w:val="PlaceholderText"/>
-                <w:noProof/>
-              </w:rPr>
-              <w:t> </w:t>
-            </w:r>
-            <w:r>
-              <w:rPr>
-                <w:rStyle w:val="PlaceholderText"/>
-                <w:noProof/>
-              </w:rPr>
-              <w:t> </w:t>
-            </w:r>
-            <w:r>
-              <w:rPr>
-                <w:rStyle w:val="PlaceholderText"/>
-                <w:noProof/>
-              </w:rPr>
-              <w:t> </w:t>
-            </w:r>
-            <w:r>
-              <w:rPr>
-                <w:rStyle w:val="PlaceholderText"/>
-                <w:noProof/>
-              </w:rPr>
+            <w:bookmarkStart w:id="54" w:name="Bookmark5"/>
+            <w:r>
+              <w:t> </w:t>
+            </w:r>
+            <w:r>
+              <w:t> </w:t>
+            </w:r>
+            <w:r>
+              <w:t> </w:t>
+            </w:r>
+            <w:r>
+              <w:t> </w:t>
+            </w:r>
+            <w:r>
               <w:t> </w:t>
             </w:r>
             <w:r>
@@ -3326,38 +2971,12 @@
               </w:rPr>
               <w:fldChar w:fldCharType="end"/>
             </w:r>
-            <w:bookmarkEnd w:id="53"/>
+            <w:bookmarkEnd w:id="54"/>
           </w:p>
         </w:tc>
       </w:tr>
     </w:tbl>
-    <w:p>
-      <w:r>
-        <w:fldChar w:fldCharType="begin">
-          <w:ffData>
-            <w:name w:val="Check1"/>
-            <w:enabled/>
-            <w:calcOnExit w:val="0"/>
-            <w:checkBox>
-              <w:sizeAuto/>
-              <w:default w:val="0"/>
-              <w:checked w:val="0"/>
-            </w:checkBox>
-          </w:ffData>
-        </w:fldChar>
-      </w:r>
-      <w:bookmarkStart w:id="54" w:name="Check1"/>
-      <w:r>
-        <w:instrText xml:space="preserve"> FORMCHECKBOX </w:instrText>
-      </w:r>
-      <w:r>
-        <w:fldChar w:fldCharType="separate"/>
-      </w:r>
-      <w:r>
-        <w:fldChar w:fldCharType="end"/>
-      </w:r>
-      <w:bookmarkEnd w:id="54"/>
-    </w:p>
+    <w:p/>
     <w:sectPr>
       <w:headerReference w:type="even" r:id="rId7"/>
       <w:headerReference w:type="default" r:id="rId8"/>
@@ -3368,6 +2987,7 @@
       <w:pgSz w:w="12240" w:h="15840"/>
       <w:pgMar w:top="777" w:right="1080" w:bottom="777" w:left="1080" w:header="720" w:footer="720" w:gutter="0"/>
       <w:cols w:space="720"/>
+      <w:formProt w:val="0"/>
       <w:docGrid w:linePitch="360"/>
     </w:sectPr>
   </w:body>
@@ -3765,7 +3385,6 @@
     <w:lsdException w:name="HTML Sample" w:semiHidden="1" w:unhideWhenUsed="1"/>
     <w:lsdException w:name="HTML Typewriter" w:semiHidden="1" w:unhideWhenUsed="1"/>
     <w:lsdException w:name="HTML Variable" w:semiHidden="1" w:unhideWhenUsed="1"/>
-    <w:lsdException w:name="Normal Table" w:semiHidden="1" w:unhideWhenUsed="1"/>
     <w:lsdException w:name="annotation subject" w:semiHidden="1" w:unhideWhenUsed="1"/>
     <w:lsdException w:name="No List" w:semiHidden="1" w:unhideWhenUsed="1"/>
     <w:lsdException w:name="Outline List 1" w:semiHidden="1" w:unhideWhenUsed="1"/>
@@ -3808,11 +3427,8 @@
     <w:lsdException w:name="Table Contemporary" w:semiHidden="1" w:unhideWhenUsed="1"/>
     <w:lsdException w:name="Table Elegant" w:semiHidden="1" w:unhideWhenUsed="1"/>
     <w:lsdException w:name="Table Professional" w:semiHidden="1" w:unhideWhenUsed="1"/>
-    <w:lsdException w:name="Table Subtle 1" w:semiHidden="1" w:unhideWhenUsed="1"/>
     <w:lsdException w:name="Table Subtle 2" w:semiHidden="1" w:unhideWhenUsed="1"/>
     <w:lsdException w:name="Table Web 1" w:semiHidden="1" w:unhideWhenUsed="1"/>
-    <w:lsdException w:name="Table Web 2" w:semiHidden="1" w:unhideWhenUsed="1"/>
-    <w:lsdException w:name="Table Web 3" w:semiHidden="1" w:unhideWhenUsed="1"/>
     <w:lsdException w:name="Balloon Text" w:semiHidden="1" w:unhideWhenUsed="1"/>
     <w:lsdException w:name="Table Grid" w:locked="1" w:uiPriority="0"/>
     <w:lsdException w:name="Table Theme" w:semiHidden="1" w:unhideWhenUsed="1"/>
@@ -4628,7 +4244,7 @@
 </file>
 
 <file path=customXml/itemProps1.xml><?xml version="1.0" encoding="utf-8"?>
-<ds:datastoreItem xmlns:ds="http://schemas.openxmlformats.org/officeDocument/2006/customXml" ds:itemID="{8DACF245-50B6-E54B-9C4D-52C0A3097D3A}">
+<ds:datastoreItem xmlns:ds="http://schemas.openxmlformats.org/officeDocument/2006/customXml" ds:itemID="{93E5E895-6605-DA4B-AF71-FDD83BEB0769}">
   <ds:schemaRefs>
     <ds:schemaRef ds:uri="http://schemas.openxmlformats.org/officeDocument/2006/bibliography"/>
   </ds:schemaRefs>

</xml_diff>